<commit_message>
Napisana dokumentacija. Gotov projekat.
</commit_message>
<xml_diff>
--- a/Bomberman-dokumentacija.docx
+++ b/Bomberman-dokumentacija.docx
@@ -9,7 +9,6 @@
         <w:rPr>
           <w:rFonts w:ascii="Arial" w:hAnsi="Arial"/>
           <w:sz w:val="12"/>
-          <w:lang/>
         </w:rPr>
       </w:pPr>
     </w:p>
@@ -74,7 +73,7 @@
                 <v:shape id="_x0000_i1025" type="#_x0000_t75" style="width:63.75pt;height:63.75pt" o:ole="" fillcolor="window">
                   <v:imagedata r:id="rId7" o:title=""/>
                 </v:shape>
-                <o:OLEObject Type="Embed" ProgID="CorelDraw.Graphic.7" ShapeID="_x0000_i1025" DrawAspect="Content" ObjectID="_1589879819" r:id="rId8"/>
+                <o:OLEObject Type="Embed" ProgID="CorelDraw.Graphic.7" ShapeID="_x0000_i1025" DrawAspect="Content" ObjectID="_1621843848" r:id="rId8"/>
               </w:object>
             </w:r>
           </w:p>
@@ -175,7 +174,7 @@
                           <a:blip r:embed="rId9" cstate="print">
                             <a:extLst>
                               <a:ext uri="{28A0092B-C50C-407E-A947-70E740481C1C}">
-                                <a14:useLocalDpi xmlns:a14="http://schemas.microsoft.com/office/drawing/2010/main" xmlns:wps="http://schemas.microsoft.com/office/word/2010/wordprocessingShape" xmlns:wpi="http://schemas.microsoft.com/office/word/2010/wordprocessingInk" xmlns:wpg="http://schemas.microsoft.com/office/word/2010/wordprocessingGroup" xmlns:w14="http://schemas.microsoft.com/office/word/2010/wordml" xmlns:w="http://schemas.openxmlformats.org/wordprocessingml/2006/main" xmlns:w10="urn:schemas-microsoft-com:office:word" xmlns:wp14="http://schemas.microsoft.com/office/word/2010/wordprocessingDrawing" xmlns:v="urn:schemas-microsoft-com:vml" xmlns:o="urn:schemas-microsoft-com:office:office" xmlns:mc="http://schemas.openxmlformats.org/markup-compatibility/2006" xmlns:wpc="http://schemas.microsoft.com/office/word/2010/wordprocessingCanvas" xmlns="" val="0"/>
+                                <a14:useLocalDpi xmlns="" xmlns:wpc="http://schemas.microsoft.com/office/word/2010/wordprocessingCanvas" xmlns:mc="http://schemas.openxmlformats.org/markup-compatibility/2006" xmlns:o="urn:schemas-microsoft-com:office:office" xmlns:v="urn:schemas-microsoft-com:vml" xmlns:wp14="http://schemas.microsoft.com/office/word/2010/wordprocessingDrawing" xmlns:w10="urn:schemas-microsoft-com:office:word" xmlns:w="http://schemas.openxmlformats.org/wordprocessingml/2006/main" xmlns:w14="http://schemas.microsoft.com/office/word/2010/wordml" xmlns:wpg="http://schemas.microsoft.com/office/word/2010/wordprocessingGroup" xmlns:wpi="http://schemas.microsoft.com/office/word/2010/wordprocessingInk" xmlns:wps="http://schemas.microsoft.com/office/word/2010/wordprocessingShape" xmlns:a14="http://schemas.microsoft.com/office/drawing/2010/main" val="0"/>
                               </a:ext>
                             </a:extLst>
                           </a:blip>
@@ -262,7 +261,7 @@
           <w:szCs w:val="40"/>
           <w:lang/>
         </w:rPr>
-        <w:t xml:space="preserve">Немања Лазић  </w:t>
+        <w:t xml:space="preserve">Saša Serafimovski  </w:t>
       </w:r>
       <w:r>
         <w:rPr>
@@ -271,21 +270,17 @@
           <w:szCs w:val="40"/>
           <w:lang/>
         </w:rPr>
-        <w:t>RA104/2015</w:t>
-      </w:r>
-    </w:p>
-    <w:p>
-      <w:pPr>
-        <w:spacing w:before="60" w:line="240" w:lineRule="auto"/>
-        <w:ind w:left="992" w:firstLine="0"/>
-        <w:jc w:val="left"/>
+        <w:tab/>
+      </w:r>
+      <w:r>
         <w:rPr>
           <w:rFonts w:ascii="Arial" w:hAnsi="Arial"/>
           <w:sz w:val="40"/>
           <w:szCs w:val="40"/>
           <w:lang/>
         </w:rPr>
-      </w:pPr>
+        <w:tab/>
+      </w:r>
       <w:r>
         <w:rPr>
           <w:rFonts w:ascii="Arial" w:hAnsi="Arial"/>
@@ -293,7 +288,7 @@
           <w:szCs w:val="40"/>
           <w:lang/>
         </w:rPr>
-        <w:t>Небојша Какућа</w:t>
+        <w:t>R</w:t>
       </w:r>
       <w:r>
         <w:rPr>
@@ -302,7 +297,7 @@
           <w:szCs w:val="40"/>
           <w:lang/>
         </w:rPr>
-        <w:t xml:space="preserve"> RA147/2015</w:t>
+        <w:t>А162/2016</w:t>
       </w:r>
     </w:p>
     <w:p>
@@ -324,7 +319,7 @@
           <w:szCs w:val="40"/>
           <w:lang/>
         </w:rPr>
-        <w:t>Милица Понош</w:t>
+        <w:t>Nemanja Lekić</w:t>
       </w:r>
       <w:r>
         <w:rPr>
@@ -333,7 +328,110 @@
           <w:szCs w:val="40"/>
           <w:lang/>
         </w:rPr>
-        <w:t xml:space="preserve"> RA118/2015</w:t>
+        <w:tab/>
+      </w:r>
+      <w:r>
+        <w:rPr>
+          <w:rFonts w:ascii="Arial" w:hAnsi="Arial"/>
+          <w:sz w:val="40"/>
+          <w:szCs w:val="40"/>
+          <w:lang/>
+        </w:rPr>
+        <w:tab/>
+      </w:r>
+      <w:r>
+        <w:rPr>
+          <w:rFonts w:ascii="Arial" w:hAnsi="Arial"/>
+          <w:sz w:val="40"/>
+          <w:szCs w:val="40"/>
+          <w:lang/>
+        </w:rPr>
+        <w:tab/>
+      </w:r>
+      <w:r>
+        <w:rPr>
+          <w:rFonts w:ascii="Arial" w:hAnsi="Arial"/>
+          <w:sz w:val="40"/>
+          <w:szCs w:val="40"/>
+          <w:lang/>
+        </w:rPr>
+        <w:t>R</w:t>
+      </w:r>
+      <w:r>
+        <w:rPr>
+          <w:rFonts w:ascii="Arial" w:hAnsi="Arial"/>
+          <w:sz w:val="40"/>
+          <w:szCs w:val="40"/>
+          <w:lang/>
+        </w:rPr>
+        <w:t>А48/2015</w:t>
+      </w:r>
+    </w:p>
+    <w:p>
+      <w:pPr>
+        <w:spacing w:before="60" w:line="240" w:lineRule="auto"/>
+        <w:ind w:left="992" w:firstLine="0"/>
+        <w:jc w:val="left"/>
+        <w:rPr>
+          <w:rFonts w:ascii="Arial" w:hAnsi="Arial"/>
+          <w:sz w:val="40"/>
+          <w:szCs w:val="40"/>
+          <w:lang/>
+        </w:rPr>
+      </w:pPr>
+      <w:r>
+        <w:rPr>
+          <w:rFonts w:ascii="Arial" w:hAnsi="Arial"/>
+          <w:sz w:val="40"/>
+          <w:szCs w:val="40"/>
+          <w:lang/>
+        </w:rPr>
+        <w:t>Aleksa Janjatović</w:t>
+      </w:r>
+      <w:r>
+        <w:rPr>
+          <w:rFonts w:ascii="Arial" w:hAnsi="Arial"/>
+          <w:sz w:val="40"/>
+          <w:szCs w:val="40"/>
+          <w:lang/>
+        </w:rPr>
+        <w:tab/>
+      </w:r>
+      <w:r>
+        <w:rPr>
+          <w:rFonts w:ascii="Arial" w:hAnsi="Arial"/>
+          <w:sz w:val="40"/>
+          <w:szCs w:val="40"/>
+          <w:lang/>
+        </w:rPr>
+        <w:tab/>
+      </w:r>
+      <w:r>
+        <w:rPr>
+          <w:rFonts w:ascii="Arial" w:hAnsi="Arial"/>
+          <w:sz w:val="40"/>
+          <w:szCs w:val="40"/>
+          <w:lang/>
+        </w:rPr>
+        <w:tab/>
+      </w:r>
+      <w:r>
+        <w:rPr>
+          <w:rFonts w:ascii="Arial" w:hAnsi="Arial"/>
+          <w:sz w:val="40"/>
+          <w:szCs w:val="40"/>
+          <w:lang/>
+        </w:rPr>
+        <w:t>R</w:t>
+      </w:r>
+      <w:r>
+        <w:rPr>
+          <w:rFonts w:ascii="Arial" w:hAnsi="Arial"/>
+          <w:sz w:val="40"/>
+          <w:szCs w:val="40"/>
+          <w:lang/>
+        </w:rPr>
+        <w:t>А126/2016</w:t>
       </w:r>
     </w:p>
     <w:p>
@@ -391,9 +489,8 @@
           <w:b/>
           <w:sz w:val="50"/>
           <w:szCs w:val="40"/>
-          <w:lang/>
-        </w:rPr>
-        <w:t>Бомберман</w:t>
+        </w:rPr>
+        <w:t>Bomberman - Unapređen</w:t>
       </w:r>
     </w:p>
     <w:p>
@@ -406,6 +503,28 @@
           <w:szCs w:val="40"/>
         </w:rPr>
       </w:pPr>
+    </w:p>
+    <w:p>
+      <w:pPr>
+        <w:spacing w:before="60" w:line="240" w:lineRule="auto"/>
+        <w:ind w:firstLine="0"/>
+        <w:jc w:val="center"/>
+        <w:rPr>
+          <w:rFonts w:ascii="Arial" w:hAnsi="Arial"/>
+          <w:sz w:val="40"/>
+          <w:szCs w:val="40"/>
+          <w:lang/>
+        </w:rPr>
+      </w:pPr>
+      <w:r>
+        <w:rPr>
+          <w:rFonts w:ascii="Arial" w:hAnsi="Arial"/>
+          <w:sz w:val="40"/>
+          <w:szCs w:val="40"/>
+          <w:lang/>
+        </w:rPr>
+        <w:t>Projektni Zadatak</w:t>
+      </w:r>
     </w:p>
     <w:p>
       <w:pPr>
@@ -426,45 +545,57 @@
           <w:szCs w:val="40"/>
           <w:lang w:val="sr-Cyrl-CS"/>
         </w:rPr>
-        <w:t>Пројектни задатак</w:t>
-      </w:r>
-    </w:p>
-    <w:p>
-      <w:pPr>
-        <w:spacing w:before="60" w:line="240" w:lineRule="auto"/>
-        <w:ind w:firstLine="0"/>
-        <w:jc w:val="center"/>
+        <w:t xml:space="preserve">- </w:t>
+      </w:r>
+      <w:r>
+        <w:rPr>
+          <w:rFonts w:ascii="Arial" w:hAnsi="Arial"/>
+          <w:sz w:val="40"/>
+          <w:szCs w:val="40"/>
+          <w:lang/>
+        </w:rPr>
+        <w:t xml:space="preserve">Logičko projektovanje računarskih sistema 2 </w:t>
+      </w:r>
+      <w:r>
         <w:rPr>
           <w:rFonts w:ascii="Arial" w:hAnsi="Arial"/>
           <w:sz w:val="40"/>
           <w:szCs w:val="40"/>
           <w:lang w:val="sr-Cyrl-CS"/>
         </w:rPr>
-      </w:pPr>
-      <w:r>
+        <w:t>-</w:t>
+      </w:r>
+    </w:p>
+    <w:p>
+      <w:pPr>
+        <w:spacing w:before="60" w:line="240" w:lineRule="auto"/>
+        <w:ind w:firstLine="0"/>
+        <w:jc w:val="center"/>
         <w:rPr>
           <w:rFonts w:ascii="Arial" w:hAnsi="Arial"/>
           <w:sz w:val="40"/>
           <w:szCs w:val="40"/>
           <w:lang w:val="sr-Cyrl-CS"/>
         </w:rPr>
-        <w:t>- Логичко пројектовање рачунарских система 2</w:t>
-      </w:r>
-      <w:r>
+      </w:pPr>
+    </w:p>
+    <w:p>
+      <w:pPr>
+        <w:spacing w:before="60" w:line="240" w:lineRule="auto"/>
+        <w:ind w:firstLine="0"/>
+        <w:jc w:val="center"/>
         <w:rPr>
           <w:rFonts w:ascii="Arial" w:hAnsi="Arial"/>
           <w:sz w:val="40"/>
           <w:szCs w:val="40"/>
           <w:lang w:val="sr-Cyrl-CS"/>
         </w:rPr>
-        <w:t xml:space="preserve"> -</w:t>
-      </w:r>
+      </w:pPr>
     </w:p>
     <w:p>
       <w:pPr>
         <w:spacing w:before="60" w:line="240" w:lineRule="auto"/>
         <w:ind w:firstLine="0"/>
-        <w:jc w:val="center"/>
         <w:rPr>
           <w:rFonts w:ascii="Arial" w:hAnsi="Arial"/>
           <w:sz w:val="40"/>
@@ -477,7 +608,6 @@
       <w:pPr>
         <w:spacing w:before="60" w:line="240" w:lineRule="auto"/>
         <w:ind w:firstLine="0"/>
-        <w:jc w:val="center"/>
         <w:rPr>
           <w:rFonts w:ascii="Arial" w:hAnsi="Arial"/>
           <w:sz w:val="40"/>
@@ -561,46 +691,23 @@
     <w:p>
       <w:pPr>
         <w:spacing w:before="60" w:line="240" w:lineRule="auto"/>
-        <w:ind w:firstLine="0"/>
+        <w:ind w:left="1712" w:firstLine="448"/>
+        <w:jc w:val="left"/>
         <w:rPr>
           <w:rFonts w:ascii="Arial" w:hAnsi="Arial"/>
           <w:sz w:val="40"/>
           <w:szCs w:val="40"/>
-          <w:lang w:val="sr-Cyrl-CS"/>
-        </w:rPr>
-      </w:pPr>
-    </w:p>
-    <w:p>
-      <w:pPr>
-        <w:spacing w:before="60" w:line="240" w:lineRule="auto"/>
-        <w:ind w:firstLine="0"/>
+          <w:lang/>
+        </w:rPr>
+      </w:pPr>
+      <w:r>
         <w:rPr>
           <w:rFonts w:ascii="Arial" w:hAnsi="Arial"/>
           <w:sz w:val="40"/>
           <w:szCs w:val="40"/>
-          <w:lang w:val="sr-Cyrl-CS"/>
-        </w:rPr>
-      </w:pPr>
-    </w:p>
-    <w:p>
-      <w:pPr>
-        <w:spacing w:before="60" w:line="240" w:lineRule="auto"/>
-        <w:ind w:left="1712" w:firstLine="448"/>
-        <w:jc w:val="left"/>
-        <w:rPr>
-          <w:rFonts w:ascii="Arial" w:hAnsi="Arial"/>
-          <w:sz w:val="40"/>
-          <w:szCs w:val="40"/>
-        </w:rPr>
-      </w:pPr>
-      <w:r>
-        <w:rPr>
-          <w:rFonts w:ascii="Arial" w:hAnsi="Arial"/>
-          <w:sz w:val="40"/>
-          <w:szCs w:val="40"/>
-          <w:lang w:val="sr-Cyrl-CS"/>
-        </w:rPr>
-        <w:t>Ментор: Милош Суботић</w:t>
+          <w:lang/>
+        </w:rPr>
+        <w:t>Mentor: Miloš Subotić</w:t>
       </w:r>
     </w:p>
     <w:p>
@@ -624,7 +731,7 @@
           <w:rFonts w:ascii="Arial" w:hAnsi="Arial"/>
           <w:sz w:val="40"/>
           <w:szCs w:val="40"/>
-          <w:lang w:val="sr-Cyrl-CS"/>
+          <w:lang/>
         </w:rPr>
       </w:pPr>
       <w:r>
@@ -632,25 +739,16 @@
           <w:rFonts w:ascii="Arial" w:hAnsi="Arial"/>
           <w:sz w:val="32"/>
           <w:szCs w:val="40"/>
-          <w:lang w:val="sr-Cyrl-CS"/>
-        </w:rPr>
-        <w:t xml:space="preserve">Нови Сад, </w:t>
-      </w:r>
-      <w:r>
-        <w:rPr>
-          <w:rFonts w:ascii="Arial" w:hAnsi="Arial"/>
-          <w:sz w:val="32"/>
-          <w:szCs w:val="40"/>
-          <w:lang w:val="sr-Cyrl-CS"/>
-        </w:rPr>
-        <w:t>2018</w:t>
-      </w:r>
-    </w:p>
-    <w:p>
-      <w:pPr>
-        <w:ind w:firstLine="0"/>
-        <w:rPr>
-          <w:lang w:val="sr-Cyrl-CS"/>
+          <w:lang/>
+        </w:rPr>
+        <w:t>Novi Sad, jun 2019</w:t>
+      </w:r>
+    </w:p>
+    <w:p>
+      <w:pPr>
+        <w:ind w:firstLine="0"/>
+        <w:rPr>
+          <w:lang/>
         </w:rPr>
         <w:sectPr>
           <w:pgSz w:w="11907" w:h="16840" w:code="9"/>
@@ -667,7 +765,7 @@
         <w:rPr>
           <w:sz w:val="16"/>
           <w:szCs w:val="16"/>
-          <w:lang w:val="hr-HR"/>
+          <w:lang/>
         </w:rPr>
       </w:pPr>
     </w:p>
@@ -682,7 +780,7 @@
           <w:bCs/>
           <w:smallCaps/>
           <w:sz w:val="32"/>
-          <w:lang w:val="sl-SI"/>
+          <w:lang/>
         </w:rPr>
       </w:pPr>
       <w:r>
@@ -692,18 +790,9 @@
           <w:bCs/>
           <w:smallCaps/>
           <w:sz w:val="32"/>
-        </w:rPr>
-        <w:t>S</w:t>
-      </w:r>
-      <w:r>
-        <w:rPr>
-          <w:rFonts w:ascii="Tahoma" w:hAnsi="Tahoma" w:cs="Tahoma"/>
-          <w:b/>
-          <w:bCs/>
-          <w:smallCaps/>
-          <w:sz w:val="32"/>
-        </w:rPr>
-        <w:t>adržaj</w:t>
+          <w:lang/>
+        </w:rPr>
+        <w:t>Sadržaj</w:t>
       </w:r>
     </w:p>
     <w:p>
@@ -760,7 +849,6 @@
           <w:rPr>
             <w:rStyle w:val="Hyperlink"/>
             <w:noProof/>
-            <w:lang/>
           </w:rPr>
           <w:t>Opis igre i Gameplay</w:t>
         </w:r>
@@ -1375,7 +1463,6 @@
         <w:jc w:val="left"/>
         <w:rPr>
           <w:szCs w:val="24"/>
-          <w:lang/>
         </w:rPr>
       </w:pPr>
       <w:r>
@@ -1524,7 +1611,6 @@
         <w:jc w:val="left"/>
         <w:rPr>
           <w:szCs w:val="24"/>
-          <w:lang/>
         </w:rPr>
       </w:pPr>
       <w:r>
@@ -1537,21 +1623,18 @@
       <w:r>
         <w:rPr>
           <w:szCs w:val="24"/>
-          <w:lang/>
         </w:rPr>
         <w:t xml:space="preserve">započne, na mapi se nalazi Bomberman i četiri neprijatelja koja se kreću po mapi. Njegov zadatak je da postavlja bombe i ubija neprijatelje. Takođe, Bomberman mora na vreme da se pomeri od bombe koja eksplodira posle određenog vremena, jer gubi život ukoliko ne pobegne. </w:t>
       </w:r>
       <w:r>
         <w:rPr>
           <w:szCs w:val="24"/>
-          <w:lang/>
         </w:rPr>
         <w:t>Mora se paziti</w:t>
       </w:r>
       <w:r>
         <w:rPr>
           <w:szCs w:val="24"/>
-          <w:lang/>
         </w:rPr>
         <w:t xml:space="preserve"> na neprijatelje koji se kreću i ako dođu u kontakt sa Bombermanom takođe mu oduzimaju život. Ukoliko Bomberman izgubi sva tri života, na ekranu se iscrtava mapa na kojoj piše  „Game over“ i tu se igra završava. Ukoliko igrač uspe da eliminiše sve neprijatelje, na mapi se pojavljuju vrata i kada igrač stane na njih prelazi na sledeći nivo ove igrice ili pobeđuje.</w:t>
       </w:r>
@@ -2397,6 +2480,7 @@
         </w:tabs>
         <w:ind w:firstLine="0"/>
         <w:rPr>
+          <w:b/>
           <w:szCs w:val="24"/>
           <w:lang w:val="sl-SI"/>
         </w:rPr>
@@ -2407,379 +2491,1304 @@
           <w:lang w:val="sl-SI"/>
         </w:rPr>
         <w:lastRenderedPageBreak/>
+        <w:t xml:space="preserve">    </w:t>
+      </w:r>
+    </w:p>
+    <w:p>
+      <w:pPr>
+        <w:tabs>
+          <w:tab w:val="right" w:leader="dot" w:pos="8789"/>
+        </w:tabs>
+        <w:ind w:firstLine="0"/>
+        <w:rPr>
+          <w:b/>
+          <w:szCs w:val="24"/>
+          <w:lang w:val="sl-SI"/>
+        </w:rPr>
+      </w:pPr>
+      <w:r>
+        <w:rPr>
+          <w:b/>
+          <w:szCs w:val="24"/>
+          <w:lang w:val="sl-SI"/>
+        </w:rPr>
+        <w:t>Main Menu:</w:t>
+      </w:r>
+    </w:p>
+    <w:p>
+      <w:pPr>
+        <w:tabs>
+          <w:tab w:val="right" w:leader="dot" w:pos="8789"/>
+        </w:tabs>
+        <w:ind w:firstLine="0"/>
+        <w:rPr>
+          <w:b/>
+          <w:szCs w:val="24"/>
+          <w:lang w:val="sl-SI"/>
+        </w:rPr>
+      </w:pPr>
+    </w:p>
+    <w:p>
+      <w:pPr>
+        <w:tabs>
+          <w:tab w:val="right" w:leader="dot" w:pos="8789"/>
+        </w:tabs>
+        <w:ind w:firstLine="0"/>
+        <w:rPr>
+          <w:szCs w:val="24"/>
+          <w:lang w:val="sl-SI"/>
+        </w:rPr>
+      </w:pPr>
+      <w:r>
+        <w:rPr>
+          <w:b/>
+          <w:szCs w:val="24"/>
+          <w:lang w:val="sl-SI"/>
+        </w:rPr>
+        <w:t xml:space="preserve">     </w:t>
+      </w:r>
+      <w:r>
+        <w:rPr>
+          <w:szCs w:val="24"/>
+          <w:lang w:val="sl-SI"/>
+        </w:rPr>
+        <w:t xml:space="preserve">Funkcija </w:t>
+      </w:r>
+      <w:r>
+        <w:rPr>
+          <w:i/>
+          <w:szCs w:val="24"/>
+          <w:lang w:val="sl-SI"/>
+        </w:rPr>
+        <w:t xml:space="preserve">main_menu </w:t>
+      </w:r>
+      <w:r>
+        <w:rPr>
+          <w:szCs w:val="24"/>
+          <w:lang w:val="sl-SI"/>
+        </w:rPr>
+        <w:t xml:space="preserve">omogućava da se izabere broj neprijatelja i njihova brzina. Zatim pritiskom na srednji taster </w:t>
+      </w:r>
+      <w:r>
+        <w:rPr>
+          <w:b/>
+          <w:szCs w:val="24"/>
+          <w:lang w:val="sl-SI"/>
+        </w:rPr>
+        <w:t xml:space="preserve">JOY2 </w:t>
+      </w:r>
+      <w:r>
+        <w:rPr>
+          <w:szCs w:val="24"/>
+          <w:lang w:val="sl-SI"/>
+        </w:rPr>
+        <w:t xml:space="preserve">ulazimo započinjemo igricu na </w:t>
+      </w:r>
+      <w:r>
+        <w:rPr>
+          <w:i/>
+          <w:szCs w:val="24"/>
+          <w:lang w:val="sl-SI"/>
+        </w:rPr>
+        <w:t>map1</w:t>
+      </w:r>
+      <w:r>
+        <w:rPr>
+          <w:szCs w:val="24"/>
+          <w:lang w:val="sl-SI"/>
+        </w:rPr>
+        <w:t>.</w:t>
+      </w:r>
+    </w:p>
+    <w:p>
+      <w:pPr>
+        <w:tabs>
+          <w:tab w:val="right" w:leader="dot" w:pos="8789"/>
+        </w:tabs>
+        <w:ind w:firstLine="0"/>
+        <w:rPr>
+          <w:b/>
+          <w:szCs w:val="24"/>
+          <w:lang w:val="sl-SI"/>
+        </w:rPr>
+      </w:pPr>
+    </w:p>
+    <w:p>
+      <w:pPr>
+        <w:tabs>
+          <w:tab w:val="right" w:leader="dot" w:pos="8789"/>
+        </w:tabs>
+        <w:ind w:firstLine="0"/>
+        <w:rPr>
+          <w:b/>
+          <w:szCs w:val="24"/>
+          <w:lang w:val="sl-SI"/>
+        </w:rPr>
+      </w:pPr>
+      <w:r>
+        <w:rPr>
+          <w:b/>
+          <w:szCs w:val="24"/>
+          <w:lang w:val="sl-SI"/>
+        </w:rPr>
+        <w:t>Kretanje Bombermana:</w:t>
+      </w:r>
+      <w:r>
+        <w:rPr>
+          <w:b/>
+          <w:szCs w:val="24"/>
+          <w:lang w:val="sl-SI"/>
+        </w:rPr>
+        <w:t xml:space="preserve"> </w:t>
+      </w:r>
+    </w:p>
+    <w:p>
+      <w:pPr>
+        <w:tabs>
+          <w:tab w:val="right" w:leader="dot" w:pos="8789"/>
+        </w:tabs>
+        <w:ind w:firstLine="0"/>
+        <w:rPr>
+          <w:szCs w:val="24"/>
+          <w:lang w:val="sl-SI"/>
+        </w:rPr>
+      </w:pPr>
+    </w:p>
+    <w:p>
+      <w:pPr>
+        <w:tabs>
+          <w:tab w:val="right" w:leader="dot" w:pos="8789"/>
+        </w:tabs>
+        <w:ind w:firstLine="0"/>
+        <w:rPr>
+          <w:szCs w:val="24"/>
+        </w:rPr>
+      </w:pPr>
+      <w:r>
+        <w:rPr>
+          <w:szCs w:val="24"/>
+          <w:lang w:val="sl-SI"/>
+        </w:rPr>
+        <w:t xml:space="preserve">      Pritiskom tastera na E2LP ploči podešava se kretanje Bombermana. On može da se kreće svuda po mapi, osim na mestima na kojima se nalaze cigle i blokovi. To je omogućeno funkcijom </w:t>
+      </w:r>
+      <w:r>
+        <w:rPr>
+          <w:i/>
+          <w:szCs w:val="24"/>
+          <w:lang w:val="sl-SI"/>
+        </w:rPr>
+        <w:t>bomberman</w:t>
+      </w:r>
+      <w:r>
+        <w:rPr>
+          <w:b/>
+          <w:i/>
+          <w:szCs w:val="24"/>
+        </w:rPr>
+        <w:t>_</w:t>
+      </w:r>
+      <w:r>
+        <w:rPr>
+          <w:i/>
+          <w:szCs w:val="24"/>
+        </w:rPr>
+        <w:t>move</w:t>
+      </w:r>
+      <w:r>
+        <w:rPr>
+          <w:i/>
+          <w:szCs w:val="24"/>
+        </w:rPr>
+        <w:t>.</w:t>
+      </w:r>
+      <w:r>
+        <w:rPr>
+          <w:szCs w:val="24"/>
+        </w:rPr>
+        <w:t xml:space="preserve"> Smer kretanja Bombermana se podešava u zavisnosti od toga da li su u okolini Bombermana određene prepreke koje se detektuju funkcijom  </w:t>
+      </w:r>
+      <w:r>
+        <w:rPr>
+          <w:i/>
+          <w:szCs w:val="24"/>
+        </w:rPr>
+        <w:t>obstacles</w:t>
+      </w:r>
+      <w:r>
+        <w:rPr>
+          <w:b/>
+          <w:i/>
+          <w:szCs w:val="24"/>
+        </w:rPr>
+        <w:t>_</w:t>
+      </w:r>
+      <w:r>
+        <w:rPr>
+          <w:i/>
+          <w:szCs w:val="24"/>
+        </w:rPr>
+        <w:t>detection</w:t>
+      </w:r>
+      <w:r>
+        <w:rPr>
+          <w:i/>
+          <w:szCs w:val="24"/>
+        </w:rPr>
+        <w:t>.</w:t>
+      </w:r>
+    </w:p>
+    <w:p>
+      <w:pPr>
+        <w:tabs>
+          <w:tab w:val="right" w:leader="dot" w:pos="8789"/>
+        </w:tabs>
+        <w:ind w:firstLine="0"/>
+        <w:rPr>
+          <w:b/>
+          <w:szCs w:val="24"/>
+          <w:lang w:val="sl-SI"/>
+        </w:rPr>
+      </w:pPr>
+    </w:p>
+    <w:p>
+      <w:pPr>
+        <w:tabs>
+          <w:tab w:val="right" w:leader="dot" w:pos="8789"/>
+        </w:tabs>
+        <w:ind w:firstLine="0"/>
+        <w:rPr>
+          <w:b/>
+          <w:szCs w:val="24"/>
+          <w:lang w:val="sl-SI"/>
+        </w:rPr>
+      </w:pPr>
+      <w:r>
+        <w:rPr>
+          <w:b/>
+          <w:szCs w:val="24"/>
+          <w:lang w:val="sl-SI"/>
+        </w:rPr>
+        <w:t>Kretanje neprijatelja:</w:t>
+      </w:r>
+    </w:p>
+    <w:p>
+      <w:pPr>
+        <w:tabs>
+          <w:tab w:val="right" w:leader="dot" w:pos="8789"/>
+        </w:tabs>
+        <w:ind w:firstLine="0"/>
+        <w:rPr>
+          <w:b/>
+          <w:szCs w:val="24"/>
+          <w:lang w:val="sl-SI"/>
+        </w:rPr>
+      </w:pPr>
+    </w:p>
+    <w:p>
+      <w:pPr>
+        <w:tabs>
+          <w:tab w:val="right" w:leader="dot" w:pos="8789"/>
+        </w:tabs>
+        <w:ind w:firstLine="0"/>
+        <w:rPr>
+          <w:szCs w:val="24"/>
+          <w:lang w:val="sl-SI"/>
+        </w:rPr>
+      </w:pPr>
+      <w:r>
+        <w:rPr>
+          <w:b/>
+          <w:szCs w:val="24"/>
+          <w:lang w:val="sl-SI"/>
+        </w:rPr>
+        <w:t xml:space="preserve">        </w:t>
+      </w:r>
+      <w:r>
+        <w:rPr>
+          <w:szCs w:val="24"/>
+          <w:lang w:val="sl-SI"/>
+        </w:rPr>
+        <w:t xml:space="preserve">U </w:t>
+      </w:r>
+      <w:r>
+        <w:rPr>
+          <w:i/>
+          <w:szCs w:val="24"/>
+          <w:lang w:val="sl-SI"/>
+        </w:rPr>
+        <w:t>main</w:t>
+      </w:r>
+      <w:r>
+        <w:rPr>
+          <w:b/>
+          <w:i/>
+          <w:szCs w:val="24"/>
+        </w:rPr>
+        <w:t>_</w:t>
+      </w:r>
+      <w:r>
+        <w:rPr>
+          <w:i/>
+          <w:szCs w:val="24"/>
+          <w:lang w:val="sl-SI"/>
+        </w:rPr>
+        <w:t xml:space="preserve">menu </w:t>
+      </w:r>
+      <w:r>
+        <w:rPr>
+          <w:szCs w:val="24"/>
+          <w:lang w:val="sl-SI"/>
+        </w:rPr>
+        <w:t>birmao broj neprijatelja koji će biti u igri. Startom igre izabrani broj</w:t>
+      </w:r>
+      <w:r>
+        <w:rPr>
+          <w:szCs w:val="24"/>
+          <w:lang w:val="sl-SI"/>
+        </w:rPr>
+        <w:t xml:space="preserve"> neprijatelja se kreću po mapi u četiri smera pomoću funkcije </w:t>
+      </w:r>
+      <w:r>
+        <w:rPr>
+          <w:i/>
+          <w:szCs w:val="24"/>
+          <w:lang w:val="sl-SI"/>
+        </w:rPr>
+        <w:t>random</w:t>
+      </w:r>
+      <w:r>
+        <w:rPr>
+          <w:i/>
+          <w:szCs w:val="24"/>
+        </w:rPr>
+        <w:t>_move_enemy</w:t>
+      </w:r>
+      <w:r>
+        <w:rPr>
+          <w:i/>
+          <w:szCs w:val="24"/>
+        </w:rPr>
+        <w:t>.</w:t>
+      </w:r>
+      <w:r>
+        <w:rPr>
+          <w:i/>
+          <w:szCs w:val="24"/>
+        </w:rPr>
+        <w:t xml:space="preserve"> </w:t>
+      </w:r>
+      <w:r>
+        <w:rPr>
+          <w:szCs w:val="24"/>
+        </w:rPr>
+        <w:t>Svaki se kreće na slučajan način (smer).</w:t>
+      </w:r>
+    </w:p>
+    <w:p>
+      <w:pPr>
+        <w:tabs>
+          <w:tab w:val="right" w:leader="dot" w:pos="8789"/>
+        </w:tabs>
+        <w:ind w:firstLine="0"/>
+        <w:rPr>
+          <w:b/>
+          <w:szCs w:val="24"/>
+          <w:lang w:val="sl-SI"/>
+        </w:rPr>
+      </w:pPr>
+      <w:r>
+        <w:rPr>
+          <w:b/>
+          <w:szCs w:val="24"/>
+          <w:lang w:val="sl-SI"/>
+        </w:rPr>
+        <w:t xml:space="preserve">    </w:t>
+      </w:r>
+    </w:p>
+    <w:p>
+      <w:pPr>
+        <w:tabs>
+          <w:tab w:val="right" w:leader="dot" w:pos="8789"/>
+        </w:tabs>
+        <w:ind w:firstLine="0"/>
+        <w:rPr>
+          <w:b/>
+          <w:szCs w:val="24"/>
+          <w:lang w:val="sl-SI"/>
+        </w:rPr>
+      </w:pPr>
+      <w:r>
+        <w:rPr>
+          <w:b/>
+          <w:szCs w:val="24"/>
+          <w:lang w:val="sl-SI"/>
+        </w:rPr>
+        <w:t>Detekcija i uništavanje prepreka:</w:t>
+      </w:r>
+    </w:p>
+    <w:p>
+      <w:pPr>
+        <w:tabs>
+          <w:tab w:val="right" w:leader="dot" w:pos="8789"/>
+        </w:tabs>
+        <w:ind w:firstLine="0"/>
+        <w:rPr>
+          <w:b/>
+          <w:szCs w:val="24"/>
+          <w:lang w:val="sl-SI"/>
+        </w:rPr>
+      </w:pPr>
+    </w:p>
+    <w:p>
+      <w:pPr>
+        <w:tabs>
+          <w:tab w:val="right" w:leader="dot" w:pos="8789"/>
+        </w:tabs>
+        <w:ind w:firstLine="0"/>
+        <w:rPr>
+          <w:szCs w:val="24"/>
+        </w:rPr>
+      </w:pPr>
+      <w:r>
+        <w:rPr>
+          <w:szCs w:val="24"/>
+          <w:lang w:val="sl-SI"/>
+        </w:rPr>
+        <w:t xml:space="preserve">        Prepreke koje treba da uništi bomba (neprijatelji i cigle) detektuju se pomoću funkcije </w:t>
+      </w:r>
+      <w:r>
+        <w:rPr>
+          <w:i/>
+          <w:szCs w:val="24"/>
+          <w:lang w:val="sl-SI"/>
+        </w:rPr>
+        <w:t>obstacles</w:t>
+      </w:r>
+      <w:r>
+        <w:rPr>
+          <w:i/>
+          <w:szCs w:val="24"/>
+        </w:rPr>
+        <w:t>_detection</w:t>
+      </w:r>
+      <w:r>
+        <w:rPr>
+          <w:i/>
+          <w:szCs w:val="24"/>
+        </w:rPr>
+        <w:t xml:space="preserve">. </w:t>
+      </w:r>
+      <w:r>
+        <w:rPr>
+          <w:szCs w:val="24"/>
+        </w:rPr>
+        <w:t xml:space="preserve"> Bomba se postavlja pritiskom srednjeg taster na E2LP ploči  i nakon određenog vremena eksplodira. Ona takođe oduzima život i samom Bombermanu ako ne pobegne na vreme.</w:t>
+      </w:r>
+    </w:p>
+    <w:p>
+      <w:pPr>
+        <w:tabs>
+          <w:tab w:val="right" w:leader="dot" w:pos="8789"/>
+        </w:tabs>
+        <w:ind w:firstLine="0"/>
+        <w:rPr>
+          <w:szCs w:val="24"/>
+        </w:rPr>
+      </w:pPr>
+    </w:p>
+    <w:p>
+      <w:pPr>
+        <w:tabs>
+          <w:tab w:val="right" w:leader="dot" w:pos="8789"/>
+        </w:tabs>
+        <w:ind w:firstLine="0"/>
+        <w:rPr>
+          <w:b/>
+          <w:szCs w:val="24"/>
+        </w:rPr>
+      </w:pPr>
+      <w:r>
+        <w:rPr>
+          <w:b/>
+          <w:szCs w:val="24"/>
+        </w:rPr>
+        <w:t xml:space="preserve">Detekcija </w:t>
+      </w:r>
+      <w:r>
+        <w:rPr>
+          <w:b/>
+          <w:szCs w:val="24"/>
+        </w:rPr>
+        <w:t>i uništavanje</w:t>
+      </w:r>
+      <w:r>
+        <w:rPr>
+          <w:b/>
+          <w:szCs w:val="24"/>
+        </w:rPr>
+        <w:t xml:space="preserve"> neprijatelja: </w:t>
+      </w:r>
+    </w:p>
+    <w:p>
+      <w:pPr>
+        <w:tabs>
+          <w:tab w:val="right" w:leader="dot" w:pos="8789"/>
+        </w:tabs>
+        <w:ind w:firstLine="0"/>
+        <w:rPr>
+          <w:b/>
+          <w:szCs w:val="24"/>
+        </w:rPr>
+      </w:pPr>
+      <w:r>
+        <w:rPr>
+          <w:b/>
+          <w:szCs w:val="24"/>
+        </w:rPr>
+        <w:t xml:space="preserve">     </w:t>
+      </w:r>
+      <w:r>
+        <w:rPr>
+          <w:b/>
+          <w:szCs w:val="24"/>
+        </w:rPr>
+        <w:t xml:space="preserve"> </w:t>
+      </w:r>
+    </w:p>
+    <w:p>
+      <w:pPr>
+        <w:tabs>
+          <w:tab w:val="right" w:leader="dot" w:pos="8789"/>
+        </w:tabs>
+        <w:ind w:firstLine="0"/>
+        <w:rPr>
+          <w:b/>
+          <w:szCs w:val="24"/>
+        </w:rPr>
+      </w:pPr>
+      <w:r>
+        <w:rPr>
+          <w:b/>
+          <w:szCs w:val="24"/>
+        </w:rPr>
+        <w:t xml:space="preserve">     </w:t>
+      </w:r>
+      <w:r>
+        <w:rPr>
+          <w:szCs w:val="24"/>
+        </w:rPr>
+        <w:t xml:space="preserve">Detekcija za uništenje neprijatelja za se vrši u okviru funkcije </w:t>
+      </w:r>
+      <w:r>
+        <w:rPr>
+          <w:i/>
+          <w:szCs w:val="24"/>
+        </w:rPr>
+        <w:t xml:space="preserve">explosion_detection </w:t>
+      </w:r>
+      <w:r>
+        <w:rPr>
+          <w:szCs w:val="24"/>
+        </w:rPr>
+        <w:t xml:space="preserve">koja se poziva unutar same funkcije </w:t>
+      </w:r>
+      <w:r>
+        <w:rPr>
+          <w:i/>
+          <w:szCs w:val="24"/>
+        </w:rPr>
+        <w:t>detonate</w:t>
+      </w:r>
+      <w:r>
+        <w:rPr>
+          <w:szCs w:val="24"/>
+        </w:rPr>
+        <w:t xml:space="preserve">. Ako se primeti da je neprijatelj na putu ekplozije, poziva se </w:t>
+      </w:r>
+      <w:r>
+        <w:rPr>
+          <w:i/>
+          <w:szCs w:val="24"/>
+        </w:rPr>
+        <w:t>destroy_enemy</w:t>
+      </w:r>
+      <w:r>
+        <w:rPr>
+          <w:i/>
+          <w:szCs w:val="24"/>
+        </w:rPr>
+        <w:t xml:space="preserve"> </w:t>
+      </w:r>
+      <w:r>
+        <w:rPr>
+          <w:szCs w:val="24"/>
+        </w:rPr>
+        <w:t>funkcija koja prolazi kroz niz struktura neprijatelja za zadatu mapu i proverava koji je tačno neprijatelj u pitanju.</w:t>
+      </w:r>
+    </w:p>
+    <w:p>
+      <w:pPr>
+        <w:tabs>
+          <w:tab w:val="right" w:leader="dot" w:pos="8789"/>
+        </w:tabs>
+        <w:ind w:firstLine="0"/>
+        <w:rPr>
+          <w:szCs w:val="24"/>
+        </w:rPr>
+      </w:pPr>
+    </w:p>
+    <w:p>
+      <w:pPr>
+        <w:tabs>
+          <w:tab w:val="right" w:leader="dot" w:pos="8789"/>
+        </w:tabs>
+        <w:ind w:firstLine="0"/>
+        <w:rPr>
+          <w:szCs w:val="24"/>
+        </w:rPr>
+      </w:pPr>
+    </w:p>
+    <w:p>
+      <w:pPr>
+        <w:tabs>
+          <w:tab w:val="right" w:leader="dot" w:pos="8789"/>
+        </w:tabs>
+        <w:ind w:firstLine="0"/>
+        <w:rPr>
+          <w:szCs w:val="24"/>
+        </w:rPr>
+      </w:pPr>
+    </w:p>
+    <w:p>
+      <w:pPr>
+        <w:tabs>
+          <w:tab w:val="right" w:leader="dot" w:pos="8789"/>
+        </w:tabs>
+        <w:ind w:firstLine="0"/>
+        <w:rPr>
+          <w:b/>
+          <w:szCs w:val="24"/>
+          <w:lang w:val="sl-SI"/>
+        </w:rPr>
+      </w:pPr>
+      <w:r>
+        <w:rPr>
+          <w:b/>
+          <w:szCs w:val="24"/>
+          <w:lang w:val="sl-SI"/>
+        </w:rPr>
+        <w:lastRenderedPageBreak/>
+        <w:t>Super moći</w:t>
+      </w:r>
+    </w:p>
+    <w:p>
+      <w:pPr>
+        <w:tabs>
+          <w:tab w:val="right" w:leader="dot" w:pos="8789"/>
+        </w:tabs>
+        <w:ind w:firstLine="0"/>
+        <w:rPr>
+          <w:b/>
+          <w:szCs w:val="24"/>
+          <w:lang w:val="sl-SI"/>
+        </w:rPr>
+      </w:pPr>
+    </w:p>
+    <w:p>
+      <w:pPr>
+        <w:tabs>
+          <w:tab w:val="right" w:leader="dot" w:pos="8789"/>
+        </w:tabs>
+        <w:ind w:firstLine="0"/>
+        <w:rPr>
+          <w:szCs w:val="24"/>
+          <w:lang w:val="sl-SI"/>
+        </w:rPr>
+      </w:pPr>
+      <w:r>
+        <w:rPr>
+          <w:b/>
+          <w:szCs w:val="24"/>
+          <w:lang w:val="sl-SI"/>
+        </w:rPr>
         <w:t xml:space="preserve">      </w:t>
       </w:r>
-    </w:p>
-    <w:p>
-      <w:pPr>
-        <w:tabs>
-          <w:tab w:val="right" w:leader="dot" w:pos="8789"/>
-        </w:tabs>
-        <w:ind w:firstLine="0"/>
-        <w:rPr>
-          <w:szCs w:val="24"/>
-          <w:lang w:val="sl-SI"/>
-        </w:rPr>
-      </w:pPr>
-    </w:p>
-    <w:p>
-      <w:pPr>
-        <w:tabs>
-          <w:tab w:val="right" w:leader="dot" w:pos="8789"/>
-        </w:tabs>
-        <w:ind w:firstLine="0"/>
-        <w:rPr>
-          <w:b/>
-          <w:szCs w:val="24"/>
-          <w:lang w:val="sl-SI"/>
-        </w:rPr>
-      </w:pPr>
-      <w:r>
-        <w:rPr>
-          <w:b/>
-          <w:szCs w:val="24"/>
-          <w:lang w:val="sl-SI"/>
-        </w:rPr>
-        <w:t>Kretanje Bombermana:</w:t>
-      </w:r>
-      <w:r>
-        <w:rPr>
-          <w:b/>
-          <w:szCs w:val="24"/>
-          <w:lang w:val="sl-SI"/>
-        </w:rPr>
-        <w:t xml:space="preserve"> </w:t>
-      </w:r>
-    </w:p>
-    <w:p>
-      <w:pPr>
-        <w:tabs>
-          <w:tab w:val="right" w:leader="dot" w:pos="8789"/>
-        </w:tabs>
-        <w:ind w:firstLine="0"/>
-        <w:rPr>
-          <w:szCs w:val="24"/>
-          <w:lang w:val="sl-SI"/>
-        </w:rPr>
-      </w:pPr>
-    </w:p>
-    <w:p>
-      <w:pPr>
-        <w:tabs>
-          <w:tab w:val="right" w:leader="dot" w:pos="8789"/>
-        </w:tabs>
-        <w:ind w:firstLine="0"/>
-        <w:rPr>
-          <w:szCs w:val="24"/>
+      <w:r>
+        <w:rPr>
+          <w:szCs w:val="24"/>
+          <w:lang w:val="sl-SI"/>
+        </w:rPr>
+        <w:t xml:space="preserve">Tokom igre postoji 2 tipa pojačanja za bombermana. Generišu se random nakon eksplozije u njihovoj oklini (funkcija </w:t>
+      </w:r>
+      <w:r>
+        <w:rPr>
+          <w:i/>
+          <w:szCs w:val="24"/>
+          <w:lang w:val="sl-SI"/>
+        </w:rPr>
+        <w:t>place_random_power_up</w:t>
+      </w:r>
+      <w:r>
+        <w:rPr>
+          <w:szCs w:val="24"/>
+          <w:lang w:val="sl-SI"/>
+        </w:rPr>
+        <w:t>). Skupljanjem njih bomberman dobija odredjene moći</w:t>
+      </w:r>
+    </w:p>
+    <w:p>
+      <w:pPr>
+        <w:tabs>
+          <w:tab w:val="right" w:leader="dot" w:pos="8789"/>
+        </w:tabs>
+        <w:ind w:firstLine="0"/>
+        <w:rPr>
+          <w:szCs w:val="24"/>
+          <w:lang w:val="sl-SI"/>
+        </w:rPr>
+      </w:pPr>
+    </w:p>
+    <w:p>
+      <w:pPr>
+        <w:pStyle w:val="ListParagraph"/>
+        <w:numPr>
+          <w:ilvl w:val="0"/>
+          <w:numId w:val="5"/>
+        </w:numPr>
+        <w:tabs>
+          <w:tab w:val="right" w:leader="dot" w:pos="8789"/>
+        </w:tabs>
+        <w:rPr>
+          <w:szCs w:val="24"/>
+          <w:lang w:val="sl-SI"/>
+        </w:rPr>
+      </w:pPr>
+      <w:r>
+        <w:rPr>
+          <w:b/>
+          <w:szCs w:val="24"/>
+          <w:lang w:val="sl-SI"/>
+        </w:rPr>
+        <w:t xml:space="preserve">PowerUP Jačanje bombe - </w:t>
+      </w:r>
+      <w:r>
+        <w:rPr>
+          <w:szCs w:val="24"/>
+          <w:lang w:val="sl-SI"/>
+        </w:rPr>
+        <w:t xml:space="preserve"> Skupljanjem ove moći dobijamo veći opseg eksplozije     (max 6)</w:t>
+      </w:r>
+    </w:p>
+    <w:p>
+      <w:pPr>
+        <w:pStyle w:val="ListParagraph"/>
+        <w:numPr>
+          <w:ilvl w:val="0"/>
+          <w:numId w:val="5"/>
+        </w:numPr>
+        <w:tabs>
+          <w:tab w:val="right" w:leader="dot" w:pos="8789"/>
+        </w:tabs>
+        <w:rPr>
+          <w:szCs w:val="24"/>
+          <w:lang w:val="sl-SI"/>
+        </w:rPr>
+      </w:pPr>
+      <w:r>
+        <w:rPr>
+          <w:b/>
+          <w:szCs w:val="24"/>
+          <w:lang w:val="sl-SI"/>
+        </w:rPr>
+        <w:t xml:space="preserve">PowerUP Broj Bombi – </w:t>
+      </w:r>
+      <w:r>
+        <w:rPr>
+          <w:szCs w:val="24"/>
+          <w:lang w:val="sl-SI"/>
+        </w:rPr>
+        <w:t>Skupoljanjem ove moći bomberman dobija +1 dodatnu bombu koju može da postavi (max 3)</w:t>
+      </w:r>
+    </w:p>
+    <w:p>
+      <w:pPr>
+        <w:tabs>
+          <w:tab w:val="right" w:leader="dot" w:pos="8789"/>
+        </w:tabs>
+        <w:rPr>
+          <w:szCs w:val="24"/>
+          <w:lang w:val="sl-SI"/>
+        </w:rPr>
+      </w:pPr>
+    </w:p>
+    <w:p>
+      <w:pPr>
+        <w:tabs>
+          <w:tab w:val="right" w:leader="dot" w:pos="8789"/>
+        </w:tabs>
+        <w:ind w:firstLine="0"/>
+        <w:rPr>
+          <w:b/>
+          <w:szCs w:val="24"/>
+          <w:lang w:val="sl-SI"/>
+        </w:rPr>
+      </w:pPr>
+      <w:r>
+        <w:rPr>
+          <w:b/>
+          <w:szCs w:val="24"/>
+          <w:lang w:val="sl-SI"/>
+        </w:rPr>
+        <w:t>Kraj igre</w:t>
+      </w:r>
+    </w:p>
+    <w:p>
+      <w:pPr>
+        <w:tabs>
+          <w:tab w:val="right" w:leader="dot" w:pos="8789"/>
+        </w:tabs>
+        <w:ind w:firstLine="0"/>
+        <w:rPr>
+          <w:b/>
+          <w:szCs w:val="24"/>
+          <w:lang w:val="sl-SI"/>
+        </w:rPr>
+      </w:pPr>
+    </w:p>
+    <w:p>
+      <w:pPr>
+        <w:tabs>
+          <w:tab w:val="right" w:leader="dot" w:pos="8789"/>
+        </w:tabs>
+        <w:ind w:firstLine="0"/>
+        <w:rPr>
+          <w:szCs w:val="24"/>
+          <w:lang w:val="sl-SI"/>
+        </w:rPr>
+      </w:pPr>
+      <w:r>
+        <w:rPr>
+          <w:b/>
+          <w:szCs w:val="24"/>
+          <w:lang w:val="sl-SI"/>
+        </w:rPr>
+        <w:t xml:space="preserve">      </w:t>
+      </w:r>
+      <w:r>
+        <w:rPr>
+          <w:szCs w:val="24"/>
+          <w:lang w:val="sl-SI"/>
+        </w:rPr>
+        <w:t>Postoje 2 ishoda igre</w:t>
+      </w:r>
+    </w:p>
+    <w:p>
+      <w:pPr>
+        <w:tabs>
+          <w:tab w:val="right" w:leader="dot" w:pos="8789"/>
+        </w:tabs>
+        <w:ind w:firstLine="0"/>
+        <w:rPr>
+          <w:szCs w:val="24"/>
+          <w:lang w:val="sl-SI"/>
+        </w:rPr>
+      </w:pPr>
+    </w:p>
+    <w:p>
+      <w:pPr>
+        <w:pStyle w:val="ListParagraph"/>
+        <w:numPr>
+          <w:ilvl w:val="0"/>
+          <w:numId w:val="7"/>
+        </w:numPr>
+        <w:tabs>
+          <w:tab w:val="right" w:leader="dot" w:pos="8789"/>
+        </w:tabs>
+        <w:rPr>
+          <w:b/>
+          <w:szCs w:val="24"/>
+          <w:lang w:val="sl-SI"/>
+        </w:rPr>
+      </w:pPr>
+      <w:r>
+        <w:rPr>
+          <w:b/>
+          <w:szCs w:val="24"/>
+          <w:lang w:val="sl-SI"/>
+        </w:rPr>
+        <w:t xml:space="preserve">WIN – </w:t>
+      </w:r>
+      <w:r>
+        <w:rPr>
+          <w:szCs w:val="24"/>
+          <w:lang w:val="sl-SI"/>
+        </w:rPr>
+        <w:t>Ukoliko bomberman uništi sve neprijatelje koji se kreću po mapi pojavljuje se na mapi vrata kroz koje bomberman mora proći da bi uspešno prešao nivo i prikazujemo »GAME WON« screen</w:t>
+      </w:r>
+    </w:p>
+    <w:p>
+      <w:pPr>
+        <w:pStyle w:val="ListParagraph"/>
+        <w:tabs>
+          <w:tab w:val="right" w:leader="dot" w:pos="8789"/>
+        </w:tabs>
+        <w:ind w:left="1080" w:firstLine="0"/>
+        <w:rPr>
+          <w:b/>
+          <w:szCs w:val="24"/>
+          <w:lang w:val="sl-SI"/>
+        </w:rPr>
+      </w:pPr>
+    </w:p>
+    <w:p>
+      <w:pPr>
+        <w:pStyle w:val="ListParagraph"/>
+        <w:numPr>
+          <w:ilvl w:val="0"/>
+          <w:numId w:val="7"/>
+        </w:numPr>
+        <w:tabs>
+          <w:tab w:val="right" w:leader="dot" w:pos="8789"/>
+        </w:tabs>
+        <w:rPr>
+          <w:b/>
+          <w:szCs w:val="24"/>
+          <w:lang w:val="sl-SI"/>
+        </w:rPr>
+      </w:pPr>
+      <w:r>
+        <w:rPr>
+          <w:b/>
+          <w:szCs w:val="24"/>
+          <w:lang w:val="sl-SI"/>
+        </w:rPr>
+        <w:t xml:space="preserve">LOSE – </w:t>
+      </w:r>
+      <w:r>
+        <w:rPr>
+          <w:szCs w:val="24"/>
+          <w:lang w:val="sl-SI"/>
+        </w:rPr>
+        <w:t xml:space="preserve">Bomberman sadrži 2 života, ukoliko izgubi oba igra se završava i prikazuje se »GAME OVER« screen. </w:t>
+      </w:r>
+    </w:p>
+    <w:p>
+      <w:pPr>
+        <w:tabs>
+          <w:tab w:val="right" w:leader="dot" w:pos="8789"/>
+        </w:tabs>
+        <w:ind w:firstLine="0"/>
+        <w:rPr>
+          <w:szCs w:val="24"/>
+          <w:lang w:val="sl-SI"/>
+        </w:rPr>
+      </w:pPr>
+      <w:r>
+        <w:rPr>
+          <w:szCs w:val="24"/>
+          <w:lang w:val="sl-SI"/>
+        </w:rPr>
+        <w:t xml:space="preserve">Bomberman život može izgubiti nailaženjem na neprijatelja koji ga ubije i vraća ga na početak mape. </w:t>
+      </w:r>
+    </w:p>
+    <w:p>
+      <w:pPr>
+        <w:tabs>
+          <w:tab w:val="right" w:leader="dot" w:pos="8789"/>
+        </w:tabs>
+        <w:ind w:firstLine="0"/>
+        <w:rPr>
+          <w:szCs w:val="24"/>
+          <w:lang w:val="sl-SI"/>
+        </w:rPr>
+      </w:pPr>
+      <w:r>
+        <w:rPr>
+          <w:szCs w:val="24"/>
+          <w:lang w:val="sl-SI"/>
+        </w:rPr>
+        <w:t>Bomberman život može izgubiti ako se nalazu u dometu eksplozije prethodno postavljenje bombe</w:t>
+      </w:r>
+      <w:r>
+        <w:rPr>
+          <w:szCs w:val="24"/>
+          <w:lang w:val="sl-SI"/>
+        </w:rPr>
+        <w:t>.</w:t>
+      </w:r>
+    </w:p>
+    <w:p>
+      <w:pPr>
+        <w:tabs>
+          <w:tab w:val="right" w:leader="dot" w:pos="8789"/>
+        </w:tabs>
+        <w:ind w:firstLine="0"/>
+        <w:rPr>
+          <w:szCs w:val="24"/>
+          <w:lang w:val="sl-SI"/>
+        </w:rPr>
+      </w:pPr>
+      <w:r>
+        <w:rPr>
+          <w:szCs w:val="24"/>
+          <w:lang w:val="sl-SI"/>
+        </w:rPr>
+        <w:t xml:space="preserve">U slučaju svakog gubitka života poziva se funkcija </w:t>
+      </w:r>
+      <w:r>
+        <w:rPr>
+          <w:i/>
+          <w:szCs w:val="24"/>
+          <w:lang w:val="sl-SI"/>
+        </w:rPr>
+        <w:t>kill_bomberman</w:t>
+      </w:r>
+      <w:r>
+        <w:rPr>
+          <w:szCs w:val="24"/>
+          <w:lang w:val="sl-SI"/>
+        </w:rPr>
+        <w:t xml:space="preserve"> koja smanjuje broj života bombermana i koja ga vraća na početnu poziciju.</w:t>
+      </w:r>
+      <w:r>
+        <w:rPr>
+          <w:szCs w:val="24"/>
+          <w:lang w:val="sl-SI"/>
+        </w:rPr>
+        <w:t xml:space="preserve"> Funkcija </w:t>
+      </w:r>
+      <w:r>
+        <w:rPr>
+          <w:i/>
+          <w:szCs w:val="24"/>
+          <w:lang w:val="sl-SI"/>
+        </w:rPr>
+        <w:t xml:space="preserve">find_bomberman </w:t>
+      </w:r>
+      <w:r>
+        <w:rPr>
+          <w:szCs w:val="24"/>
+          <w:lang w:val="sl-SI"/>
+        </w:rPr>
+        <w:t xml:space="preserve">se koristi kao veza između bombermana i eksplozije (ali i neprijatelja) pošto se sama lokacija bombermana ne upisuje u mapu nego se iscrtava pojedinačno preko </w:t>
+      </w:r>
+      <w:r>
+        <w:rPr>
+          <w:i/>
+          <w:szCs w:val="24"/>
+          <w:lang w:val="sl-SI"/>
+        </w:rPr>
+        <w:t>char_spawn</w:t>
+      </w:r>
+      <w:r>
+        <w:rPr>
+          <w:szCs w:val="24"/>
+          <w:lang w:val="sl-SI"/>
+        </w:rPr>
+        <w:t>.</w:t>
+      </w:r>
+    </w:p>
+    <w:p>
+      <w:pPr>
+        <w:tabs>
+          <w:tab w:val="right" w:leader="dot" w:pos="8789"/>
+        </w:tabs>
+        <w:ind w:firstLine="0"/>
+        <w:rPr>
+          <w:szCs w:val="24"/>
+          <w:lang w:val="sl-SI"/>
+        </w:rPr>
+      </w:pPr>
+    </w:p>
+    <w:p>
+      <w:pPr>
+        <w:tabs>
+          <w:tab w:val="right" w:leader="dot" w:pos="8789"/>
+        </w:tabs>
+        <w:ind w:firstLine="0"/>
+        <w:rPr>
+          <w:szCs w:val="24"/>
+          <w:lang w:val="sl-SI"/>
+        </w:rPr>
+      </w:pPr>
+    </w:p>
+    <w:p>
+      <w:pPr>
+        <w:tabs>
+          <w:tab w:val="right" w:leader="dot" w:pos="8789"/>
+        </w:tabs>
+        <w:ind w:firstLine="0"/>
+        <w:rPr>
+          <w:szCs w:val="24"/>
+          <w:lang w:val="sl-SI"/>
+        </w:rPr>
+      </w:pPr>
+    </w:p>
+    <w:p>
+      <w:pPr>
+        <w:tabs>
+          <w:tab w:val="right" w:leader="dot" w:pos="8789"/>
+        </w:tabs>
+        <w:ind w:firstLine="0"/>
+        <w:rPr>
+          <w:szCs w:val="24"/>
+          <w:lang w:val="sl-SI"/>
+        </w:rPr>
+      </w:pPr>
+    </w:p>
+    <w:p>
+      <w:pPr>
+        <w:tabs>
+          <w:tab w:val="right" w:leader="dot" w:pos="8789"/>
+        </w:tabs>
+        <w:ind w:firstLine="0"/>
+        <w:rPr>
+          <w:szCs w:val="24"/>
+          <w:lang w:val="sl-SI"/>
+        </w:rPr>
+      </w:pPr>
+    </w:p>
+    <w:p>
+      <w:pPr>
+        <w:tabs>
+          <w:tab w:val="right" w:leader="dot" w:pos="8789"/>
+        </w:tabs>
+        <w:ind w:firstLine="0"/>
+        <w:rPr>
+          <w:sz w:val="20"/>
+          <w:lang w:val="sl-SI"/>
+        </w:rPr>
+      </w:pPr>
+    </w:p>
+    <w:p>
+      <w:pPr>
+        <w:tabs>
+          <w:tab w:val="right" w:leader="dot" w:pos="8789"/>
+        </w:tabs>
+        <w:ind w:firstLine="0"/>
+        <w:rPr>
+          <w:b/>
+          <w:lang w:val="sl-SI"/>
+        </w:rPr>
+      </w:pPr>
+      <w:r>
+        <w:rPr>
+          <w:b/>
+          <w:lang w:val="sl-SI"/>
+        </w:rPr>
+        <w:lastRenderedPageBreak/>
+        <w:t>Postavljanje i širenje eksplozije</w:t>
+      </w:r>
+    </w:p>
+    <w:p>
+      <w:pPr>
+        <w:tabs>
+          <w:tab w:val="right" w:leader="dot" w:pos="8789"/>
+        </w:tabs>
+        <w:ind w:firstLine="0"/>
+        <w:rPr>
+          <w:lang w:val="sl-SI"/>
+        </w:rPr>
+      </w:pPr>
+      <w:r>
+        <w:rPr>
+          <w:b/>
+          <w:lang w:val="sl-SI"/>
+        </w:rPr>
+        <w:t xml:space="preserve">       </w:t>
+      </w:r>
+      <w:r>
+        <w:rPr>
+          <w:lang w:val="sl-SI"/>
+        </w:rPr>
+        <w:t xml:space="preserve">Glavna funkcija za proveravanje eksplozija se zove </w:t>
+      </w:r>
+      <w:r>
+        <w:rPr>
+          <w:i/>
+          <w:lang w:val="sl-SI"/>
+        </w:rPr>
+        <w:t xml:space="preserve">place_explosion </w:t>
+      </w:r>
+      <w:r>
+        <w:rPr>
+          <w:lang w:val="sl-SI"/>
+        </w:rPr>
+        <w:t xml:space="preserve">koja dirketno u zavisnosti od smera i polja postavlja eksploziju. Unutar ove funkcije se takođe proverava da li se eksplozija sme prostirati u zatadom smeru. </w:t>
+      </w:r>
+      <w:r>
+        <w:rPr>
+          <w:lang w:val="sl-SI"/>
+        </w:rPr>
+        <w:t xml:space="preserve">Ova funkcija se poziva unutar </w:t>
+      </w:r>
+      <w:r>
+        <w:rPr>
+          <w:i/>
+          <w:lang w:val="sl-SI"/>
+        </w:rPr>
+        <w:t xml:space="preserve">detonate, </w:t>
+      </w:r>
+      <w:r>
+        <w:rPr>
+          <w:lang w:val="sl-SI"/>
+        </w:rPr>
+        <w:t xml:space="preserve">dok funkcija </w:t>
+      </w:r>
+      <w:r>
+        <w:rPr>
+          <w:i/>
+          <w:lang w:val="sl-SI"/>
+        </w:rPr>
+        <w:t xml:space="preserve">check_and_remove_explosions </w:t>
+      </w:r>
+      <w:r>
+        <w:rPr>
+          <w:lang w:val="sl-SI"/>
+        </w:rPr>
+        <w:t xml:space="preserve">za svaku postavljenu eksploziju proverava da li je istekla. Eksplozija se pamti kao struktura </w:t>
+      </w:r>
+      <w:r>
+        <w:rPr>
+          <w:i/>
+          <w:lang w:val="sl-SI"/>
+        </w:rPr>
+        <w:t>explosion_t</w:t>
+      </w:r>
+      <w:r>
+        <w:rPr>
+          <w:lang w:val="sl-SI"/>
+        </w:rPr>
+        <w:t>.</w:t>
+      </w:r>
+    </w:p>
+    <w:p>
+      <w:pPr>
+        <w:tabs>
+          <w:tab w:val="right" w:leader="dot" w:pos="8789"/>
+        </w:tabs>
+        <w:ind w:firstLine="0"/>
+        <w:rPr>
+          <w:lang w:val="sl-SI"/>
+        </w:rPr>
+      </w:pPr>
+    </w:p>
+    <w:p>
+      <w:pPr>
+        <w:tabs>
+          <w:tab w:val="right" w:leader="dot" w:pos="8789"/>
+        </w:tabs>
+        <w:ind w:firstLine="0"/>
+        <w:rPr>
           <w:lang/>
         </w:rPr>
       </w:pPr>
       <w:r>
         <w:rPr>
-          <w:szCs w:val="24"/>
-          <w:lang w:val="sl-SI"/>
-        </w:rPr>
-        <w:t xml:space="preserve">      Pritiskom tastera na E2LP ploči podešava se kretanje Bombermana. On može da se kreće svuda po mapi, osim na mestima na kojima se nalaze cigle i blokovi. To je omogućeno funkcijom </w:t>
-      </w:r>
-      <w:r>
-        <w:rPr>
-          <w:i/>
-          <w:szCs w:val="24"/>
-          <w:lang w:val="sl-SI"/>
-        </w:rPr>
-        <w:t>mario</w:t>
-      </w:r>
-      <w:r>
-        <w:rPr>
-          <w:b/>
-          <w:i/>
-          <w:szCs w:val="24"/>
-        </w:rPr>
-        <w:t>_</w:t>
-      </w:r>
-      <w:r>
-        <w:rPr>
-          <w:i/>
-          <w:szCs w:val="24"/>
-        </w:rPr>
-        <w:t>move</w:t>
-      </w:r>
-      <w:r>
-        <w:rPr>
-          <w:i/>
-          <w:szCs w:val="24"/>
-        </w:rPr>
-        <w:t>.</w:t>
-      </w:r>
-      <w:r>
-        <w:rPr>
-          <w:szCs w:val="24"/>
-        </w:rPr>
-        <w:t xml:space="preserve"> Smer kretanja Bombermana se podešava u zavisnosti od toga da li su u okolini Bombermana određene prepreke koje se detektuju funkcijom  </w:t>
-      </w:r>
-      <w:r>
-        <w:rPr>
-          <w:i/>
-          <w:szCs w:val="24"/>
-        </w:rPr>
-        <w:t>obstackles</w:t>
-      </w:r>
-      <w:r>
-        <w:rPr>
-          <w:b/>
-          <w:i/>
-          <w:szCs w:val="24"/>
-        </w:rPr>
-        <w:t>_</w:t>
-      </w:r>
-      <w:r>
-        <w:rPr>
-          <w:i/>
-          <w:szCs w:val="24"/>
-        </w:rPr>
-        <w:t>detection</w:t>
-      </w:r>
-      <w:r>
-        <w:rPr>
-          <w:i/>
-          <w:szCs w:val="24"/>
-        </w:rPr>
-        <w:t>.</w:t>
-      </w:r>
-    </w:p>
-    <w:p>
-      <w:pPr>
-        <w:tabs>
-          <w:tab w:val="right" w:leader="dot" w:pos="8789"/>
-        </w:tabs>
-        <w:ind w:firstLine="0"/>
-        <w:rPr>
-          <w:b/>
-          <w:szCs w:val="24"/>
-          <w:lang w:val="sl-SI"/>
-        </w:rPr>
-      </w:pPr>
-    </w:p>
-    <w:p>
-      <w:pPr>
-        <w:tabs>
-          <w:tab w:val="right" w:leader="dot" w:pos="8789"/>
-        </w:tabs>
-        <w:ind w:firstLine="0"/>
-        <w:rPr>
-          <w:b/>
-          <w:szCs w:val="24"/>
-          <w:lang w:val="sl-SI"/>
-        </w:rPr>
-      </w:pPr>
-      <w:r>
-        <w:rPr>
-          <w:b/>
-          <w:szCs w:val="24"/>
-          <w:lang w:val="sl-SI"/>
-        </w:rPr>
-        <w:t>Kretanje neprijatelja:</w:t>
-      </w:r>
-    </w:p>
-    <w:p>
-      <w:pPr>
-        <w:tabs>
-          <w:tab w:val="right" w:leader="dot" w:pos="8789"/>
-        </w:tabs>
-        <w:ind w:firstLine="0"/>
-        <w:rPr>
-          <w:b/>
-          <w:szCs w:val="24"/>
-          <w:lang w:val="sl-SI"/>
-        </w:rPr>
-      </w:pPr>
-    </w:p>
-    <w:p>
-      <w:pPr>
-        <w:tabs>
-          <w:tab w:val="right" w:leader="dot" w:pos="8789"/>
-        </w:tabs>
-        <w:ind w:firstLine="0"/>
-        <w:rPr>
-          <w:szCs w:val="24"/>
-          <w:lang w:val="sl-SI"/>
-        </w:rPr>
-      </w:pPr>
-      <w:r>
-        <w:rPr>
-          <w:b/>
-          <w:szCs w:val="24"/>
-          <w:lang w:val="sl-SI"/>
-        </w:rPr>
-        <w:t xml:space="preserve">        </w:t>
-      </w:r>
-      <w:r>
-        <w:rPr>
-          <w:szCs w:val="24"/>
-          <w:lang w:val="sl-SI"/>
-        </w:rPr>
-        <w:t xml:space="preserve">Četiri neprijatelja se kreću po mapi u četiri smera pomoću funkcije </w:t>
-      </w:r>
-      <w:r>
-        <w:rPr>
-          <w:i/>
-          <w:szCs w:val="24"/>
-          <w:lang w:val="sl-SI"/>
-        </w:rPr>
-        <w:t>random</w:t>
-      </w:r>
-      <w:r>
-        <w:rPr>
-          <w:i/>
-          <w:szCs w:val="24"/>
-        </w:rPr>
-        <w:t>_move_enemy</w:t>
-      </w:r>
-      <w:r>
-        <w:rPr>
-          <w:i/>
-          <w:szCs w:val="24"/>
-        </w:rPr>
-        <w:t>.</w:t>
-      </w:r>
-    </w:p>
-    <w:p>
-      <w:pPr>
-        <w:tabs>
-          <w:tab w:val="right" w:leader="dot" w:pos="8789"/>
-        </w:tabs>
-        <w:ind w:firstLine="0"/>
-        <w:rPr>
-          <w:b/>
-          <w:szCs w:val="24"/>
-          <w:lang w:val="sl-SI"/>
-        </w:rPr>
-      </w:pPr>
-      <w:r>
-        <w:rPr>
-          <w:b/>
-          <w:szCs w:val="24"/>
           <w:lang w:val="sl-SI"/>
         </w:rPr>
         <w:t xml:space="preserve">    </w:t>
       </w:r>
-    </w:p>
-    <w:p>
-      <w:pPr>
-        <w:tabs>
-          <w:tab w:val="right" w:leader="dot" w:pos="8789"/>
-        </w:tabs>
-        <w:ind w:firstLine="0"/>
-        <w:rPr>
-          <w:b/>
-          <w:szCs w:val="24"/>
-          <w:lang w:val="sl-SI"/>
-        </w:rPr>
-      </w:pPr>
-      <w:r>
-        <w:rPr>
-          <w:b/>
-          <w:szCs w:val="24"/>
-          <w:lang w:val="sl-SI"/>
-        </w:rPr>
-        <w:t>Detekcija i uništavanje prepreka:</w:t>
-      </w:r>
-    </w:p>
-    <w:p>
-      <w:pPr>
-        <w:tabs>
-          <w:tab w:val="right" w:leader="dot" w:pos="8789"/>
-        </w:tabs>
-        <w:ind w:firstLine="0"/>
-        <w:rPr>
-          <w:b/>
-          <w:szCs w:val="24"/>
-          <w:lang w:val="sl-SI"/>
-        </w:rPr>
-      </w:pPr>
-    </w:p>
-    <w:p>
-      <w:pPr>
-        <w:tabs>
-          <w:tab w:val="right" w:leader="dot" w:pos="8789"/>
-        </w:tabs>
-        <w:ind w:firstLine="0"/>
-        <w:rPr>
-          <w:szCs w:val="24"/>
-          <w:lang w:val="sl-SI"/>
-        </w:rPr>
-      </w:pPr>
-      <w:r>
-        <w:rPr>
-          <w:szCs w:val="24"/>
-          <w:lang w:val="sl-SI"/>
-        </w:rPr>
-        <w:t xml:space="preserve">        Prepreke koje treba da uništi bomba (neprijatelji i cigle) detektuju se pomoću funkcije </w:t>
-      </w:r>
-      <w:r>
-        <w:rPr>
-          <w:i/>
-          <w:szCs w:val="24"/>
-          <w:lang w:val="sl-SI"/>
-        </w:rPr>
-        <w:t>obstackles</w:t>
-      </w:r>
-      <w:r>
-        <w:rPr>
-          <w:i/>
-          <w:szCs w:val="24"/>
-        </w:rPr>
-        <w:t>_detection</w:t>
-      </w:r>
-      <w:r>
-        <w:rPr>
-          <w:i/>
-          <w:szCs w:val="24"/>
-        </w:rPr>
-        <w:t xml:space="preserve">. </w:t>
-      </w:r>
-      <w:r>
-        <w:rPr>
-          <w:szCs w:val="24"/>
-        </w:rPr>
-        <w:t xml:space="preserve"> Bomba se postavlja pritiskom srednjeg taster na E2LP ploči  i nakon određenog vremena eksplodira. Ona takođe oduzima život i samom Bombermanu ako ne pobegne na vreme.</w:t>
-      </w:r>
-    </w:p>
-    <w:p>
-      <w:pPr>
-        <w:tabs>
-          <w:tab w:val="right" w:leader="dot" w:pos="8789"/>
-        </w:tabs>
-        <w:ind w:firstLine="0"/>
-        <w:rPr>
-          <w:sz w:val="20"/>
-          <w:lang w:val="sl-SI"/>
-        </w:rPr>
-      </w:pPr>
-    </w:p>
-    <w:p>
-      <w:pPr>
-        <w:tabs>
-          <w:tab w:val="right" w:leader="dot" w:pos="8789"/>
-        </w:tabs>
-        <w:ind w:firstLine="0"/>
-        <w:rPr>
-          <w:sz w:val="20"/>
-          <w:lang w:val="sl-SI"/>
-        </w:rPr>
-      </w:pPr>
-    </w:p>
-    <w:p>
-      <w:pPr>
-        <w:tabs>
-          <w:tab w:val="right" w:leader="dot" w:pos="8789"/>
-        </w:tabs>
-        <w:ind w:firstLine="0"/>
-        <w:rPr>
-          <w:sz w:val="20"/>
-          <w:lang w:val="sl-SI"/>
-        </w:rPr>
-      </w:pPr>
     </w:p>
     <w:p>
       <w:pPr>
@@ -3103,6 +4112,92 @@
 <file path=word/numbering.xml><?xml version="1.0" encoding="utf-8"?>
 <w:numbering xmlns:ve="http://schemas.openxmlformats.org/markup-compatibility/2006" xmlns:o="urn:schemas-microsoft-com:office:office" xmlns:r="http://schemas.openxmlformats.org/officeDocument/2006/relationships" xmlns:m="http://schemas.openxmlformats.org/officeDocument/2006/math" xmlns:v="urn:schemas-microsoft-com:vml" xmlns:wp="http://schemas.openxmlformats.org/drawingml/2006/wordprocessingDrawing" xmlns:w10="urn:schemas-microsoft-com:office:word" xmlns:w="http://schemas.openxmlformats.org/wordprocessingml/2006/main" xmlns:wne="http://schemas.microsoft.com/office/word/2006/wordml">
   <w:abstractNum w:abstractNumId="0">
+    <w:nsid w:val="197B32BF"/>
+    <w:multiLevelType w:val="hybridMultilevel"/>
+    <w:tmpl w:val="07824A20"/>
+    <w:lvl w:ilvl="0" w:tplc="0409000F">
+      <w:start w:val="1"/>
+      <w:numFmt w:val="decimal"/>
+      <w:lvlText w:val="%1."/>
+      <w:lvlJc w:val="left"/>
+      <w:pPr>
+        <w:ind w:left="1080" w:hanging="360"/>
+      </w:pPr>
+    </w:lvl>
+    <w:lvl w:ilvl="1" w:tplc="04090019" w:tentative="1">
+      <w:start w:val="1"/>
+      <w:numFmt w:val="lowerLetter"/>
+      <w:lvlText w:val="%2."/>
+      <w:lvlJc w:val="left"/>
+      <w:pPr>
+        <w:ind w:left="1800" w:hanging="360"/>
+      </w:pPr>
+    </w:lvl>
+    <w:lvl w:ilvl="2" w:tplc="0409001B" w:tentative="1">
+      <w:start w:val="1"/>
+      <w:numFmt w:val="lowerRoman"/>
+      <w:lvlText w:val="%3."/>
+      <w:lvlJc w:val="right"/>
+      <w:pPr>
+        <w:ind w:left="2520" w:hanging="180"/>
+      </w:pPr>
+    </w:lvl>
+    <w:lvl w:ilvl="3" w:tplc="0409000F" w:tentative="1">
+      <w:start w:val="1"/>
+      <w:numFmt w:val="decimal"/>
+      <w:lvlText w:val="%4."/>
+      <w:lvlJc w:val="left"/>
+      <w:pPr>
+        <w:ind w:left="3240" w:hanging="360"/>
+      </w:pPr>
+    </w:lvl>
+    <w:lvl w:ilvl="4" w:tplc="04090019" w:tentative="1">
+      <w:start w:val="1"/>
+      <w:numFmt w:val="lowerLetter"/>
+      <w:lvlText w:val="%5."/>
+      <w:lvlJc w:val="left"/>
+      <w:pPr>
+        <w:ind w:left="3960" w:hanging="360"/>
+      </w:pPr>
+    </w:lvl>
+    <w:lvl w:ilvl="5" w:tplc="0409001B" w:tentative="1">
+      <w:start w:val="1"/>
+      <w:numFmt w:val="lowerRoman"/>
+      <w:lvlText w:val="%6."/>
+      <w:lvlJc w:val="right"/>
+      <w:pPr>
+        <w:ind w:left="4680" w:hanging="180"/>
+      </w:pPr>
+    </w:lvl>
+    <w:lvl w:ilvl="6" w:tplc="0409000F" w:tentative="1">
+      <w:start w:val="1"/>
+      <w:numFmt w:val="decimal"/>
+      <w:lvlText w:val="%7."/>
+      <w:lvlJc w:val="left"/>
+      <w:pPr>
+        <w:ind w:left="5400" w:hanging="360"/>
+      </w:pPr>
+    </w:lvl>
+    <w:lvl w:ilvl="7" w:tplc="04090019" w:tentative="1">
+      <w:start w:val="1"/>
+      <w:numFmt w:val="lowerLetter"/>
+      <w:lvlText w:val="%8."/>
+      <w:lvlJc w:val="left"/>
+      <w:pPr>
+        <w:ind w:left="6120" w:hanging="360"/>
+      </w:pPr>
+    </w:lvl>
+    <w:lvl w:ilvl="8" w:tplc="0409001B" w:tentative="1">
+      <w:start w:val="1"/>
+      <w:numFmt w:val="lowerRoman"/>
+      <w:lvlText w:val="%9."/>
+      <w:lvlJc w:val="right"/>
+      <w:pPr>
+        <w:ind w:left="6840" w:hanging="180"/>
+      </w:pPr>
+    </w:lvl>
+  </w:abstractNum>
+  <w:abstractNum w:abstractNumId="1">
     <w:nsid w:val="237C1554"/>
     <w:multiLevelType w:val="hybridMultilevel"/>
     <w:tmpl w:val="D47AD088"/>
@@ -3218,7 +4313,120 @@
       </w:pPr>
     </w:lvl>
   </w:abstractNum>
-  <w:abstractNum w:abstractNumId="1">
+  <w:abstractNum w:abstractNumId="2">
+    <w:nsid w:val="3F9D204F"/>
+    <w:multiLevelType w:val="hybridMultilevel"/>
+    <w:tmpl w:val="51D826B2"/>
+    <w:lvl w:ilvl="0" w:tplc="04090001">
+      <w:start w:val="1"/>
+      <w:numFmt w:val="bullet"/>
+      <w:lvlText w:val=""/>
+      <w:lvlJc w:val="left"/>
+      <w:pPr>
+        <w:ind w:left="1080" w:hanging="360"/>
+      </w:pPr>
+      <w:rPr>
+        <w:rFonts w:ascii="Symbol" w:hAnsi="Symbol" w:hint="default"/>
+      </w:rPr>
+    </w:lvl>
+    <w:lvl w:ilvl="1" w:tplc="04090003" w:tentative="1">
+      <w:start w:val="1"/>
+      <w:numFmt w:val="bullet"/>
+      <w:lvlText w:val="o"/>
+      <w:lvlJc w:val="left"/>
+      <w:pPr>
+        <w:ind w:left="1800" w:hanging="360"/>
+      </w:pPr>
+      <w:rPr>
+        <w:rFonts w:ascii="Courier New" w:hAnsi="Courier New" w:cs="Courier New" w:hint="default"/>
+      </w:rPr>
+    </w:lvl>
+    <w:lvl w:ilvl="2" w:tplc="04090005" w:tentative="1">
+      <w:start w:val="1"/>
+      <w:numFmt w:val="bullet"/>
+      <w:lvlText w:val=""/>
+      <w:lvlJc w:val="left"/>
+      <w:pPr>
+        <w:ind w:left="2520" w:hanging="360"/>
+      </w:pPr>
+      <w:rPr>
+        <w:rFonts w:ascii="Wingdings" w:hAnsi="Wingdings" w:hint="default"/>
+      </w:rPr>
+    </w:lvl>
+    <w:lvl w:ilvl="3" w:tplc="04090001" w:tentative="1">
+      <w:start w:val="1"/>
+      <w:numFmt w:val="bullet"/>
+      <w:lvlText w:val=""/>
+      <w:lvlJc w:val="left"/>
+      <w:pPr>
+        <w:ind w:left="3240" w:hanging="360"/>
+      </w:pPr>
+      <w:rPr>
+        <w:rFonts w:ascii="Symbol" w:hAnsi="Symbol" w:hint="default"/>
+      </w:rPr>
+    </w:lvl>
+    <w:lvl w:ilvl="4" w:tplc="04090003" w:tentative="1">
+      <w:start w:val="1"/>
+      <w:numFmt w:val="bullet"/>
+      <w:lvlText w:val="o"/>
+      <w:lvlJc w:val="left"/>
+      <w:pPr>
+        <w:ind w:left="3960" w:hanging="360"/>
+      </w:pPr>
+      <w:rPr>
+        <w:rFonts w:ascii="Courier New" w:hAnsi="Courier New" w:cs="Courier New" w:hint="default"/>
+      </w:rPr>
+    </w:lvl>
+    <w:lvl w:ilvl="5" w:tplc="04090005" w:tentative="1">
+      <w:start w:val="1"/>
+      <w:numFmt w:val="bullet"/>
+      <w:lvlText w:val=""/>
+      <w:lvlJc w:val="left"/>
+      <w:pPr>
+        <w:ind w:left="4680" w:hanging="360"/>
+      </w:pPr>
+      <w:rPr>
+        <w:rFonts w:ascii="Wingdings" w:hAnsi="Wingdings" w:hint="default"/>
+      </w:rPr>
+    </w:lvl>
+    <w:lvl w:ilvl="6" w:tplc="04090001" w:tentative="1">
+      <w:start w:val="1"/>
+      <w:numFmt w:val="bullet"/>
+      <w:lvlText w:val=""/>
+      <w:lvlJc w:val="left"/>
+      <w:pPr>
+        <w:ind w:left="5400" w:hanging="360"/>
+      </w:pPr>
+      <w:rPr>
+        <w:rFonts w:ascii="Symbol" w:hAnsi="Symbol" w:hint="default"/>
+      </w:rPr>
+    </w:lvl>
+    <w:lvl w:ilvl="7" w:tplc="04090003" w:tentative="1">
+      <w:start w:val="1"/>
+      <w:numFmt w:val="bullet"/>
+      <w:lvlText w:val="o"/>
+      <w:lvlJc w:val="left"/>
+      <w:pPr>
+        <w:ind w:left="6120" w:hanging="360"/>
+      </w:pPr>
+      <w:rPr>
+        <w:rFonts w:ascii="Courier New" w:hAnsi="Courier New" w:cs="Courier New" w:hint="default"/>
+      </w:rPr>
+    </w:lvl>
+    <w:lvl w:ilvl="8" w:tplc="04090005" w:tentative="1">
+      <w:start w:val="1"/>
+      <w:numFmt w:val="bullet"/>
+      <w:lvlText w:val=""/>
+      <w:lvlJc w:val="left"/>
+      <w:pPr>
+        <w:ind w:left="6840" w:hanging="360"/>
+      </w:pPr>
+      <w:rPr>
+        <w:rFonts w:ascii="Wingdings" w:hAnsi="Wingdings" w:hint="default"/>
+      </w:rPr>
+    </w:lvl>
+  </w:abstractNum>
+  <w:abstractNum w:abstractNumId="3">
     <w:nsid w:val="44AD689C"/>
     <w:multiLevelType w:val="multilevel"/>
     <w:tmpl w:val="8682CDF6"/>
@@ -3367,7 +4575,7 @@
       </w:rPr>
     </w:lvl>
   </w:abstractNum>
-  <w:abstractNum w:abstractNumId="2">
+  <w:abstractNum w:abstractNumId="4">
     <w:nsid w:val="4560471C"/>
     <w:multiLevelType w:val="multilevel"/>
     <w:tmpl w:val="313401DC"/>
@@ -3507,7 +4715,93 @@
       </w:rPr>
     </w:lvl>
   </w:abstractNum>
-  <w:abstractNum w:abstractNumId="3">
+  <w:abstractNum w:abstractNumId="5">
+    <w:nsid w:val="58E8020C"/>
+    <w:multiLevelType w:val="hybridMultilevel"/>
+    <w:tmpl w:val="6EFC2814"/>
+    <w:lvl w:ilvl="0" w:tplc="0409000F">
+      <w:start w:val="1"/>
+      <w:numFmt w:val="decimal"/>
+      <w:lvlText w:val="%1."/>
+      <w:lvlJc w:val="left"/>
+      <w:pPr>
+        <w:ind w:left="720" w:hanging="360"/>
+      </w:pPr>
+    </w:lvl>
+    <w:lvl w:ilvl="1" w:tplc="04090019" w:tentative="1">
+      <w:start w:val="1"/>
+      <w:numFmt w:val="lowerLetter"/>
+      <w:lvlText w:val="%2."/>
+      <w:lvlJc w:val="left"/>
+      <w:pPr>
+        <w:ind w:left="1440" w:hanging="360"/>
+      </w:pPr>
+    </w:lvl>
+    <w:lvl w:ilvl="2" w:tplc="0409001B" w:tentative="1">
+      <w:start w:val="1"/>
+      <w:numFmt w:val="lowerRoman"/>
+      <w:lvlText w:val="%3."/>
+      <w:lvlJc w:val="right"/>
+      <w:pPr>
+        <w:ind w:left="2160" w:hanging="180"/>
+      </w:pPr>
+    </w:lvl>
+    <w:lvl w:ilvl="3" w:tplc="0409000F" w:tentative="1">
+      <w:start w:val="1"/>
+      <w:numFmt w:val="decimal"/>
+      <w:lvlText w:val="%4."/>
+      <w:lvlJc w:val="left"/>
+      <w:pPr>
+        <w:ind w:left="2880" w:hanging="360"/>
+      </w:pPr>
+    </w:lvl>
+    <w:lvl w:ilvl="4" w:tplc="04090019" w:tentative="1">
+      <w:start w:val="1"/>
+      <w:numFmt w:val="lowerLetter"/>
+      <w:lvlText w:val="%5."/>
+      <w:lvlJc w:val="left"/>
+      <w:pPr>
+        <w:ind w:left="3600" w:hanging="360"/>
+      </w:pPr>
+    </w:lvl>
+    <w:lvl w:ilvl="5" w:tplc="0409001B" w:tentative="1">
+      <w:start w:val="1"/>
+      <w:numFmt w:val="lowerRoman"/>
+      <w:lvlText w:val="%6."/>
+      <w:lvlJc w:val="right"/>
+      <w:pPr>
+        <w:ind w:left="4320" w:hanging="180"/>
+      </w:pPr>
+    </w:lvl>
+    <w:lvl w:ilvl="6" w:tplc="0409000F" w:tentative="1">
+      <w:start w:val="1"/>
+      <w:numFmt w:val="decimal"/>
+      <w:lvlText w:val="%7."/>
+      <w:lvlJc w:val="left"/>
+      <w:pPr>
+        <w:ind w:left="5040" w:hanging="360"/>
+      </w:pPr>
+    </w:lvl>
+    <w:lvl w:ilvl="7" w:tplc="04090019" w:tentative="1">
+      <w:start w:val="1"/>
+      <w:numFmt w:val="lowerLetter"/>
+      <w:lvlText w:val="%8."/>
+      <w:lvlJc w:val="left"/>
+      <w:pPr>
+        <w:ind w:left="5760" w:hanging="360"/>
+      </w:pPr>
+    </w:lvl>
+    <w:lvl w:ilvl="8" w:tplc="0409001B" w:tentative="1">
+      <w:start w:val="1"/>
+      <w:numFmt w:val="lowerRoman"/>
+      <w:lvlText w:val="%9."/>
+      <w:lvlJc w:val="right"/>
+      <w:pPr>
+        <w:ind w:left="6480" w:hanging="180"/>
+      </w:pPr>
+    </w:lvl>
+  </w:abstractNum>
+  <w:abstractNum w:abstractNumId="6">
     <w:nsid w:val="67D94418"/>
     <w:multiLevelType w:val="multilevel"/>
     <w:tmpl w:val="040A2DDE"/>
@@ -3615,15 +4909,24 @@
     </w:lvl>
   </w:abstractNum>
   <w:num w:numId="1">
+    <w:abstractNumId w:val="4"/>
+  </w:num>
+  <w:num w:numId="2">
+    <w:abstractNumId w:val="3"/>
+  </w:num>
+  <w:num w:numId="3">
+    <w:abstractNumId w:val="6"/>
+  </w:num>
+  <w:num w:numId="4">
+    <w:abstractNumId w:val="1"/>
+  </w:num>
+  <w:num w:numId="5">
     <w:abstractNumId w:val="2"/>
   </w:num>
-  <w:num w:numId="2">
-    <w:abstractNumId w:val="1"/>
+  <w:num w:numId="6">
+    <w:abstractNumId w:val="5"/>
   </w:num>
-  <w:num w:numId="3">
-    <w:abstractNumId w:val="3"/>
-  </w:num>
-  <w:num w:numId="4">
+  <w:num w:numId="7">
     <w:abstractNumId w:val="0"/>
   </w:num>
 </w:numbering>
@@ -4303,6 +5606,17 @@
       <w:szCs w:val="16"/>
       <w:lang w:val="en-US" w:eastAsia="en-US"/>
     </w:rPr>
+  </w:style>
+  <w:style w:type="paragraph" w:styleId="ListParagraph">
+    <w:name w:val="List Paragraph"/>
+    <w:basedOn w:val="Normal"/>
+    <w:uiPriority w:val="34"/>
+    <w:qFormat/>
+    <w:rsid w:val="006D4E91"/>
+    <w:pPr>
+      <w:ind w:left="720"/>
+      <w:contextualSpacing/>
+    </w:pPr>
   </w:style>
 </w:styles>
 </file>

</xml_diff>